<commit_message>
latest push from windows
</commit_message>
<xml_diff>
--- a/modop/Modop - Creation d'une toolchain avec slaves Jenkins via Flotte spot.docx
+++ b/modop/Modop - Creation d'une toolchain avec slaves Jenkins via Flotte spot.docx
@@ -27487,6 +27487,95 @@
       <w:r>
         <w:t>’).</w:t>
       </w:r>
+      <w:r>
+        <w:t xml:space="preserve"> Le slave aura les droits pour :</w:t>
+      </w:r>
+    </w:p>
+    <w:p>
+      <w:pPr>
+        <w:pStyle w:val="Paragraphedeliste"/>
+        <w:numPr>
+          <w:ilvl w:val="1"/>
+          <w:numId w:val="22"/>
+        </w:numPr>
+        <w:spacing w:after="0"/>
+      </w:pPr>
+      <w:r>
+        <w:t>S3</w:t>
+      </w:r>
+      <w:r>
+        <w:t> :</w:t>
+      </w:r>
+      <w:r>
+        <w:t xml:space="preserve"> pour la synchronisation des </w:t>
+      </w:r>
+      <w:proofErr w:type="spellStart"/>
+      <w:r>
+        <w:t>dependances</w:t>
+      </w:r>
+      <w:proofErr w:type="spellEnd"/>
+      <w:r>
+        <w:t xml:space="preserve"> Maven avec un </w:t>
+      </w:r>
+      <w:proofErr w:type="spellStart"/>
+      <w:r>
+        <w:t>Bucket</w:t>
+      </w:r>
+      <w:proofErr w:type="spellEnd"/>
+      <w:r>
+        <w:t xml:space="preserve"> via la commande </w:t>
+      </w:r>
+      <w:proofErr w:type="spellStart"/>
+      <w:r>
+        <w:t>aws</w:t>
+      </w:r>
+      <w:proofErr w:type="spellEnd"/>
+      <w:r>
+        <w:t xml:space="preserve"> s3 </w:t>
+      </w:r>
+      <w:proofErr w:type="spellStart"/>
+      <w:r>
+        <w:t>sync</w:t>
+      </w:r>
+      <w:proofErr w:type="spellEnd"/>
+      <w:r>
+        <w:t>.</w:t>
+      </w:r>
+    </w:p>
+    <w:p>
+      <w:pPr>
+        <w:pStyle w:val="Paragraphedeliste"/>
+        <w:numPr>
+          <w:ilvl w:val="1"/>
+          <w:numId w:val="22"/>
+        </w:numPr>
+        <w:spacing w:after="0"/>
+      </w:pPr>
+      <w:r>
+        <w:t>ECR</w:t>
+      </w:r>
+      <w:r>
+        <w:t> :</w:t>
+      </w:r>
+      <w:r>
+        <w:t xml:space="preserve"> pour </w:t>
+      </w:r>
+      <w:proofErr w:type="spellStart"/>
+      <w:r>
+        <w:t>l ajout</w:t>
+      </w:r>
+      <w:proofErr w:type="spellEnd"/>
+      <w:r>
+        <w:t xml:space="preserve"> </w:t>
+      </w:r>
+      <w:proofErr w:type="spellStart"/>
+      <w:r>
+        <w:t>d images</w:t>
+      </w:r>
+      <w:proofErr w:type="spellEnd"/>
+      <w:r>
+        <w:t xml:space="preserve"> Docker dans un repo ECR.</w:t>
+      </w:r>
     </w:p>
     <w:p>
       <w:pPr>
@@ -27498,6 +27587,7 @@
         <w:spacing w:after="0"/>
       </w:pPr>
       <w:r>
+        <w:lastRenderedPageBreak/>
         <w:t xml:space="preserve">L’exemple suivant é été créé pour un </w:t>
       </w:r>
       <w:proofErr w:type="spellStart"/>
@@ -27506,13 +27596,11 @@
       </w:r>
       <w:proofErr w:type="spellEnd"/>
       <w:r>
-        <w:t xml:space="preserve"> précédemment créé </w:t>
-      </w:r>
-      <w:proofErr w:type="spellStart"/>
-      <w:r>
-        <w:t>portan</w:t>
-      </w:r>
-      <w:proofErr w:type="spellEnd"/>
+        <w:t xml:space="preserve"> précédemment créé portan</w:t>
+      </w:r>
+      <w:r>
+        <w:t>t</w:t>
+      </w:r>
       <w:r>
         <w:t xml:space="preserve"> le nom ‘</w:t>
       </w:r>
@@ -27588,7 +27676,6 @@
           <w:sz w:val="20"/>
           <w:lang w:val="en-US"/>
         </w:rPr>
-        <w:lastRenderedPageBreak/>
         <w:t xml:space="preserve">    "Statement": [</w:t>
       </w:r>
     </w:p>
@@ -28857,6 +28944,7 @@
         <w:spacing w:after="0"/>
       </w:pPr>
       <w:r>
+        <w:lastRenderedPageBreak/>
         <w:t>Dans '</w:t>
       </w:r>
       <w:proofErr w:type="spellStart"/>
@@ -28974,7 +29062,6 @@
           <w:szCs w:val="21"/>
           <w:shd w:val="clear" w:color="auto" w:fill="FFFFFF"/>
         </w:rPr>
-        <w:lastRenderedPageBreak/>
         <w:t>IAM instance profile</w:t>
       </w:r>
       <w:r>
@@ -29135,25 +29222,16 @@
         <w:spacing w:after="0"/>
       </w:pPr>
       <w:r>
-        <w:rPr>
-          <w:color w:val="FF0000"/>
-        </w:rPr>
         <w:t>Dans l</w:t>
       </w:r>
       <w:r>
-        <w:rPr>
-          <w:color w:val="FF0000"/>
-        </w:rPr>
         <w:t xml:space="preserve">a GUI Jenkins du Master, </w:t>
       </w:r>
       <w:r>
-        <w:rPr>
-          <w:color w:val="FF0000"/>
-        </w:rPr>
-        <w:t>aller dans 'Administrer</w:t>
-      </w:r>
-      <w:r>
-        <w:t xml:space="preserve"> Jenkins' -&gt; 'Configurer le système'</w:t>
+        <w:t>aller dans 'Administrer Jenkins'</w:t>
+      </w:r>
+      <w:r>
+        <w:t xml:space="preserve"> -&gt; 'Configurer le système'</w:t>
       </w:r>
       <w:r>
         <w:t xml:space="preserve">. </w:t>
@@ -29531,29 +29609,100 @@
           <w:numId w:val="21"/>
         </w:numPr>
         <w:spacing w:after="0"/>
-        <w:rPr>
-          <w:lang w:val="en-US"/>
-        </w:rPr>
-      </w:pPr>
-      <w:proofErr w:type="spellStart"/>
-      <w:r>
-        <w:rPr>
-          <w:lang w:val="en-US"/>
-        </w:rPr>
-        <w:t>Laisser</w:t>
-      </w:r>
-      <w:proofErr w:type="spellEnd"/>
-      <w:r>
-        <w:rPr>
-          <w:lang w:val="en-US"/>
-        </w:rPr>
-        <w:t xml:space="preserve"> la case 'Connect using private IP'</w:t>
-      </w:r>
-      <w:r>
-        <w:rPr>
-          <w:lang w:val="en-US"/>
-        </w:rPr>
-        <w:t xml:space="preserve"> décochée.</w:t>
+      </w:pPr>
+      <w:r>
+        <w:t>Cliquer sur le bouton ‘Avancé’ :</w:t>
+      </w:r>
+    </w:p>
+    <w:p>
+      <w:pPr>
+        <w:pStyle w:val="Paragraphedeliste"/>
+        <w:numPr>
+          <w:ilvl w:val="1"/>
+          <w:numId w:val="21"/>
+        </w:numPr>
+        <w:spacing w:after="0"/>
+      </w:pPr>
+      <w:r>
+        <w:rPr>
+          <w:rFonts w:ascii="Helvetica" w:hAnsi="Helvetica" w:cs="Helvetica"/>
+          <w:color w:val="333333"/>
+          <w:sz w:val="20"/>
+          <w:szCs w:val="20"/>
+        </w:rPr>
+        <w:t xml:space="preserve">Maximum </w:t>
+      </w:r>
+      <w:proofErr w:type="spellStart"/>
+      <w:r>
+        <w:rPr>
+          <w:rFonts w:ascii="Helvetica" w:hAnsi="Helvetica" w:cs="Helvetica"/>
+          <w:color w:val="333333"/>
+          <w:sz w:val="20"/>
+          <w:szCs w:val="20"/>
+        </w:rPr>
+        <w:t>Number</w:t>
+      </w:r>
+      <w:proofErr w:type="spellEnd"/>
+      <w:r>
+        <w:rPr>
+          <w:rFonts w:ascii="Helvetica" w:hAnsi="Helvetica" w:cs="Helvetica"/>
+          <w:color w:val="333333"/>
+          <w:sz w:val="20"/>
+          <w:szCs w:val="20"/>
+        </w:rPr>
+        <w:t xml:space="preserve"> of Retries</w:t>
+      </w:r>
+      <w:r>
+        <w:rPr>
+          <w:rFonts w:ascii="Helvetica" w:hAnsi="Helvetica" w:cs="Helvetica"/>
+          <w:color w:val="333333"/>
+          <w:sz w:val="20"/>
+          <w:szCs w:val="20"/>
+        </w:rPr>
+        <w:t> : 3</w:t>
+      </w:r>
+    </w:p>
+    <w:p>
+      <w:pPr>
+        <w:pStyle w:val="Paragraphedeliste"/>
+        <w:numPr>
+          <w:ilvl w:val="1"/>
+          <w:numId w:val="21"/>
+        </w:numPr>
+        <w:spacing w:after="0"/>
+        <w:rPr>
+          <w:lang w:val="en-US"/>
+        </w:rPr>
+      </w:pPr>
+      <w:r>
+        <w:rPr>
+          <w:rFonts w:ascii="Helvetica" w:hAnsi="Helvetica" w:cs="Helvetica"/>
+          <w:color w:val="333333"/>
+          <w:sz w:val="20"/>
+          <w:szCs w:val="20"/>
+          <w:lang w:val="en-US"/>
+        </w:rPr>
+        <w:t>Seconds To Wait Between Retries</w:t>
+      </w:r>
+      <w:r>
+        <w:rPr>
+          <w:rFonts w:ascii="Helvetica" w:hAnsi="Helvetica" w:cs="Helvetica"/>
+          <w:color w:val="333333"/>
+          <w:sz w:val="20"/>
+          <w:szCs w:val="20"/>
+          <w:lang w:val="en-US"/>
+        </w:rPr>
+        <w:t xml:space="preserve"> </w:t>
+      </w:r>
+      <w:r>
+        <w:rPr>
+          <w:rFonts w:ascii="Helvetica" w:hAnsi="Helvetica" w:cs="Helvetica"/>
+          <w:color w:val="333333"/>
+          <w:sz w:val="20"/>
+          <w:szCs w:val="20"/>
+          <w:lang w:val="en-US"/>
+        </w:rPr>
+        <w:t>: 5</w:t>
       </w:r>
       <w:bookmarkStart w:id="19" w:name="_GoBack"/>
       <w:bookmarkEnd w:id="19"/>
@@ -29568,7 +29717,56 @@
         <w:spacing w:after="0"/>
       </w:pPr>
       <w:r>
-        <w:t xml:space="preserve">Label : saisir le label qui sera indiqué dans le </w:t>
+        <w:t>Laisser</w:t>
+      </w:r>
+      <w:r>
+        <w:t xml:space="preserve"> la case '</w:t>
+      </w:r>
+      <w:proofErr w:type="spellStart"/>
+      <w:r>
+        <w:t>Connect</w:t>
+      </w:r>
+      <w:proofErr w:type="spellEnd"/>
+      <w:r>
+        <w:t xml:space="preserve"> </w:t>
+      </w:r>
+      <w:proofErr w:type="spellStart"/>
+      <w:r>
+        <w:t>using</w:t>
+      </w:r>
+      <w:proofErr w:type="spellEnd"/>
+      <w:r>
+        <w:t xml:space="preserve"> </w:t>
+      </w:r>
+      <w:proofErr w:type="spellStart"/>
+      <w:r>
+        <w:t>private</w:t>
+      </w:r>
+      <w:proofErr w:type="spellEnd"/>
+      <w:r>
+        <w:t xml:space="preserve"> IP'</w:t>
+      </w:r>
+      <w:r>
+        <w:t xml:space="preserve"> décochée.</w:t>
+      </w:r>
+    </w:p>
+    <w:p>
+      <w:pPr>
+        <w:pStyle w:val="Paragraphedeliste"/>
+        <w:numPr>
+          <w:ilvl w:val="0"/>
+          <w:numId w:val="21"/>
+        </w:numPr>
+        <w:spacing w:after="0"/>
+      </w:pPr>
+      <w:r>
+        <w:t xml:space="preserve">Label : saisir le label qui </w:t>
+      </w:r>
+      <w:r>
+        <w:t>a été</w:t>
+      </w:r>
+      <w:r>
+        <w:t xml:space="preserve"> indiqué dans le </w:t>
       </w:r>
       <w:proofErr w:type="spellStart"/>
       <w:r>
@@ -29580,7 +29778,10 @@
       </w:r>
       <w:proofErr w:type="spellStart"/>
       <w:r>
-        <w:t>forSpot</w:t>
+        <w:t>forS</w:t>
+      </w:r>
+      <w:r>
+        <w:t>pot</w:t>
       </w:r>
       <w:proofErr w:type="spellEnd"/>
       <w:r>
@@ -29631,16 +29832,22 @@
         <w:rPr>
           <w:lang w:val="en-US"/>
         </w:rPr>
-        <w:t xml:space="preserve"> /var/lib/</w:t>
-      </w:r>
-      <w:proofErr w:type="spellStart"/>
-      <w:r>
-        <w:rPr>
-          <w:lang w:val="en-US"/>
-        </w:rPr>
-        <w:t>jenkins</w:t>
-      </w:r>
-      <w:proofErr w:type="spellEnd"/>
+        <w:t xml:space="preserve"> </w:t>
+      </w:r>
+      <w:proofErr w:type="spellStart"/>
+      <w:r>
+        <w:rPr>
+          <w:lang w:val="en-US"/>
+        </w:rPr>
+        <w:t>laisser</w:t>
+      </w:r>
+      <w:proofErr w:type="spellEnd"/>
+      <w:r>
+        <w:rPr>
+          <w:lang w:val="en-US"/>
+        </w:rPr>
+        <w:t xml:space="preserve"> vide</w:t>
+      </w:r>
     </w:p>
     <w:p>
       <w:pPr>
@@ -29656,23 +29863,57 @@
       </w:pPr>
       <w:r>
         <w:rPr>
-          <w:lang w:val="en-US"/>
-        </w:rPr>
-        <w:t xml:space="preserve">Minimum Cluster </w:t>
-      </w:r>
+          <w:rFonts w:ascii="Helvetica" w:hAnsi="Helvetica" w:cs="Helvetica"/>
+          <w:color w:val="333333"/>
+          <w:sz w:val="20"/>
+          <w:szCs w:val="20"/>
+          <w:lang w:val="en-US"/>
+        </w:rPr>
+        <w:t xml:space="preserve">Max Idle Minutes Before </w:t>
+      </w:r>
+      <w:proofErr w:type="spellStart"/>
       <w:proofErr w:type="gramStart"/>
       <w:r>
         <w:rPr>
-          <w:lang w:val="en-US"/>
-        </w:rPr>
-        <w:t>Size :</w:t>
+          <w:rFonts w:ascii="Helvetica" w:hAnsi="Helvetica" w:cs="Helvetica"/>
+          <w:color w:val="333333"/>
+          <w:sz w:val="20"/>
+          <w:szCs w:val="20"/>
+          <w:lang w:val="en-US"/>
+        </w:rPr>
+        <w:t>Scaledown</w:t>
+      </w:r>
+      <w:proofErr w:type="spellEnd"/>
+      <w:r>
+        <w:rPr>
+          <w:rFonts w:ascii="Helvetica" w:hAnsi="Helvetica" w:cs="Helvetica"/>
+          <w:color w:val="333333"/>
+          <w:sz w:val="20"/>
+          <w:szCs w:val="20"/>
+          <w:lang w:val="en-US"/>
+        </w:rPr>
+        <w:t xml:space="preserve"> </w:t>
+      </w:r>
+      <w:r>
+        <w:rPr>
+          <w:rFonts w:ascii="Helvetica" w:hAnsi="Helvetica" w:cs="Helvetica"/>
+          <w:color w:val="333333"/>
+          <w:sz w:val="20"/>
+          <w:szCs w:val="20"/>
+          <w:lang w:val="en-US"/>
+        </w:rPr>
+        <w:t>:</w:t>
       </w:r>
       <w:proofErr w:type="gramEnd"/>
       <w:r>
         <w:rPr>
-          <w:lang w:val="en-US"/>
-        </w:rPr>
-        <w:t xml:space="preserve"> 0</w:t>
+          <w:rFonts w:ascii="Helvetica" w:hAnsi="Helvetica" w:cs="Helvetica"/>
+          <w:color w:val="333333"/>
+          <w:sz w:val="20"/>
+          <w:szCs w:val="20"/>
+          <w:lang w:val="en-US"/>
+        </w:rPr>
+        <w:t xml:space="preserve"> 1</w:t>
       </w:r>
     </w:p>
     <w:p>
@@ -29691,7 +29932,7 @@
         <w:rPr>
           <w:lang w:val="en-US"/>
         </w:rPr>
-        <w:t xml:space="preserve">Maximum Cluster </w:t>
+        <w:t xml:space="preserve">Minimum Cluster </w:t>
       </w:r>
       <w:proofErr w:type="gramStart"/>
       <w:r>
@@ -29705,7 +29946,7 @@
         <w:rPr>
           <w:lang w:val="en-US"/>
         </w:rPr>
-        <w:t xml:space="preserve"> 2</w:t>
+        <w:t xml:space="preserve"> 0</w:t>
       </w:r>
     </w:p>
     <w:p>
@@ -29724,30 +29965,22 @@
         <w:rPr>
           <w:lang w:val="en-US"/>
         </w:rPr>
-        <w:t xml:space="preserve">Stop/Disconnect on Idle </w:t>
+        <w:t xml:space="preserve">Maximum Cluster </w:t>
       </w:r>
       <w:proofErr w:type="gramStart"/>
       <w:r>
         <w:rPr>
           <w:lang w:val="en-US"/>
         </w:rPr>
-        <w:t>Timeout :</w:t>
+        <w:t>Size :</w:t>
       </w:r>
       <w:proofErr w:type="gramEnd"/>
       <w:r>
         <w:rPr>
           <w:lang w:val="en-US"/>
         </w:rPr>
-        <w:t xml:space="preserve"> </w:t>
-      </w:r>
-      <w:proofErr w:type="spellStart"/>
-      <w:r>
-        <w:rPr>
-          <w:lang w:val="en-US"/>
-        </w:rPr>
-        <w:t>cocher</w:t>
-      </w:r>
-      <w:proofErr w:type="spellEnd"/>
+        <w:t xml:space="preserve"> 2</w:t>
+      </w:r>
     </w:p>
     <w:p>
       <w:pPr>
@@ -29769,21 +30002,51 @@
     </w:p>
     <w:p>
       <w:pPr>
-        <w:spacing w:after="0"/>
-      </w:pPr>
-      <w:r>
-        <w:tab/>
-      </w:r>
-      <w:r>
-        <w:tab/>
-      </w:r>
-      <w:r>
-        <w:tab/>
-      </w:r>
-      <w:r>
-        <w:tab/>
-      </w:r>
-      <w:r>
+        <w:pStyle w:val="Paragraphedeliste"/>
+        <w:numPr>
+          <w:ilvl w:val="0"/>
+          <w:numId w:val="18"/>
+        </w:numPr>
+        <w:spacing w:after="0"/>
+      </w:pPr>
+      <w:r>
+        <w:t xml:space="preserve">Tester la configuration en lançant un </w:t>
+      </w:r>
+      <w:proofErr w:type="spellStart"/>
+      <w:r>
+        <w:t>build</w:t>
+      </w:r>
+      <w:proofErr w:type="spellEnd"/>
+      <w:r>
+        <w:t xml:space="preserve"> depuis Jenkins et vérifier que la </w:t>
+      </w:r>
+      <w:proofErr w:type="spellStart"/>
+      <w:r>
+        <w:t>Desired</w:t>
+      </w:r>
+      <w:proofErr w:type="spellEnd"/>
+      <w:r>
+        <w:t xml:space="preserve"> </w:t>
+      </w:r>
+      <w:proofErr w:type="spellStart"/>
+      <w:r>
+        <w:t>Capacity</w:t>
+      </w:r>
+      <w:proofErr w:type="spellEnd"/>
+      <w:r>
+        <w:t xml:space="preserve"> dans la console de AWS Spot passe à ‘1’</w:t>
+      </w:r>
+      <w:r>
+        <w:t>.</w:t>
+      </w:r>
+    </w:p>
+    <w:p>
+      <w:pPr>
+        <w:pStyle w:val="Paragraphedeliste"/>
+        <w:spacing w:after="0"/>
+      </w:pPr>
+      <w:r>
+        <w:lastRenderedPageBreak/>
         <w:tab/>
       </w:r>
       <w:r>
@@ -29825,20 +30088,55 @@
       <w:r>
         <w:rPr>
           <w:i/>
-        </w:rPr>
-        <w:t xml:space="preserve"> : </w:t>
+          <w:u w:val="single"/>
+        </w:rPr>
+        <w:t xml:space="preserve"> pour la purge du cache des dépendances dans S3 :</w:t>
       </w:r>
       <w:r>
         <w:rPr>
           <w:i/>
         </w:rPr>
-        <w:t xml:space="preserve">Sync ne </w:t>
+        <w:t xml:space="preserve"> la commande </w:t>
       </w:r>
       <w:proofErr w:type="spellStart"/>
       <w:r>
         <w:rPr>
           <w:i/>
         </w:rPr>
+        <w:t>aws</w:t>
+      </w:r>
+      <w:proofErr w:type="spellEnd"/>
+      <w:r>
+        <w:rPr>
+          <w:i/>
+        </w:rPr>
+        <w:t xml:space="preserve"> s3 </w:t>
+      </w:r>
+      <w:proofErr w:type="spellStart"/>
+      <w:r>
+        <w:rPr>
+          <w:i/>
+        </w:rPr>
+        <w:t>s</w:t>
+      </w:r>
+      <w:r>
+        <w:rPr>
+          <w:i/>
+        </w:rPr>
+        <w:t>ync</w:t>
+      </w:r>
+      <w:proofErr w:type="spellEnd"/>
+      <w:r>
+        <w:rPr>
+          <w:i/>
+        </w:rPr>
+        <w:t xml:space="preserve"> ne </w:t>
+      </w:r>
+      <w:proofErr w:type="spellStart"/>
+      <w:r>
+        <w:rPr>
+          <w:i/>
+        </w:rPr>
         <w:t>delete</w:t>
       </w:r>
       <w:proofErr w:type="spellEnd"/>
@@ -29886,483 +30184,6 @@
       <w:pPr>
         <w:spacing w:after="0"/>
       </w:pPr>
-    </w:p>
-    <w:p>
-      <w:pPr>
-        <w:spacing w:after="0"/>
-      </w:pPr>
-      <w:r>
-        <w:lastRenderedPageBreak/>
-        <w:t xml:space="preserve">Policy </w:t>
-      </w:r>
-      <w:proofErr w:type="spellStart"/>
-      <w:r>
-        <w:t>utilisee</w:t>
-      </w:r>
-      <w:proofErr w:type="spellEnd"/>
-      <w:r>
-        <w:t xml:space="preserve"> par une instance Spot </w:t>
-      </w:r>
-      <w:proofErr w:type="spellStart"/>
-      <w:r>
-        <w:t>instanciee</w:t>
-      </w:r>
-      <w:proofErr w:type="spellEnd"/>
-      <w:r>
-        <w:t xml:space="preserve"> a la </w:t>
-      </w:r>
-      <w:proofErr w:type="spellStart"/>
-      <w:r>
-        <w:t>volee</w:t>
-      </w:r>
-      <w:proofErr w:type="spellEnd"/>
-      <w:r>
-        <w:t xml:space="preserve"> par un master Jenkins avec le plugin -EC2 </w:t>
-      </w:r>
-      <w:proofErr w:type="spellStart"/>
-      <w:r>
-        <w:t>SpotFleet</w:t>
-      </w:r>
-      <w:proofErr w:type="spellEnd"/>
-      <w:r>
-        <w:t>- et lui donnant les droits suivants.</w:t>
-      </w:r>
-    </w:p>
-    <w:p>
-      <w:pPr>
-        <w:spacing w:after="0"/>
-      </w:pPr>
-      <w:r>
-        <w:t xml:space="preserve"> - S3, pour la synchronisation des </w:t>
-      </w:r>
-      <w:proofErr w:type="spellStart"/>
-      <w:r>
-        <w:t>dependances</w:t>
-      </w:r>
-      <w:proofErr w:type="spellEnd"/>
-      <w:r>
-        <w:t xml:space="preserve"> Maven avec un </w:t>
-      </w:r>
-      <w:proofErr w:type="spellStart"/>
-      <w:r>
-        <w:t>Bucket</w:t>
-      </w:r>
-      <w:proofErr w:type="spellEnd"/>
-      <w:r>
-        <w:t xml:space="preserve"> via la commande </w:t>
-      </w:r>
-      <w:proofErr w:type="spellStart"/>
-      <w:r>
-        <w:t>aws</w:t>
-      </w:r>
-      <w:proofErr w:type="spellEnd"/>
-      <w:r>
-        <w:t xml:space="preserve"> s3 </w:t>
-      </w:r>
-      <w:proofErr w:type="spellStart"/>
-      <w:r>
-        <w:t>sync</w:t>
-      </w:r>
-      <w:proofErr w:type="spellEnd"/>
-      <w:r>
-        <w:t>.</w:t>
-      </w:r>
-    </w:p>
-    <w:p>
-      <w:pPr>
-        <w:spacing w:after="0"/>
-      </w:pPr>
-      <w:r>
-        <w:t xml:space="preserve"> - ECR, pour </w:t>
-      </w:r>
-      <w:proofErr w:type="spellStart"/>
-      <w:r>
-        <w:t>l ajout</w:t>
-      </w:r>
-      <w:proofErr w:type="spellEnd"/>
-      <w:r>
-        <w:t xml:space="preserve"> </w:t>
-      </w:r>
-      <w:proofErr w:type="spellStart"/>
-      <w:r>
-        <w:t>d images</w:t>
-      </w:r>
-      <w:proofErr w:type="spellEnd"/>
-      <w:r>
-        <w:t xml:space="preserve"> Docker dans un repo ECR.</w:t>
-      </w:r>
-    </w:p>
-    <w:p>
-      <w:pPr>
-        <w:spacing w:after="0"/>
-      </w:pPr>
-    </w:p>
-    <w:p>
-      <w:pPr>
-        <w:spacing w:after="0"/>
-      </w:pPr>
-    </w:p>
-    <w:p>
-      <w:pPr>
-        <w:spacing w:after="0"/>
-        <w:rPr>
-          <w:lang w:val="en-US"/>
-        </w:rPr>
-      </w:pPr>
-    </w:p>
-    <w:p>
-      <w:pPr>
-        <w:spacing w:after="0"/>
-        <w:rPr>
-          <w:lang w:val="en-US"/>
-        </w:rPr>
-      </w:pPr>
-    </w:p>
-    <w:p>
-      <w:pPr>
-        <w:spacing w:after="0"/>
-        <w:rPr>
-          <w:lang w:val="en-US"/>
-        </w:rPr>
-      </w:pPr>
-    </w:p>
-    <w:p>
-      <w:pPr>
-        <w:spacing w:after="0"/>
-        <w:rPr>
-          <w:lang w:val="en-US"/>
-        </w:rPr>
-      </w:pPr>
-    </w:p>
-    <w:p>
-      <w:pPr>
-        <w:spacing w:after="0"/>
-        <w:rPr>
-          <w:lang w:val="en-US"/>
-        </w:rPr>
-      </w:pPr>
-    </w:p>
-    <w:p>
-      <w:pPr>
-        <w:spacing w:after="0"/>
-        <w:rPr>
-          <w:lang w:val="en-US"/>
-        </w:rPr>
-      </w:pPr>
-      <w:r>
-        <w:rPr>
-          <w:lang w:val="en-US"/>
-        </w:rPr>
-        <w:t xml:space="preserve">Bucket </w:t>
-      </w:r>
-      <w:proofErr w:type="gramStart"/>
-      <w:r>
-        <w:rPr>
-          <w:lang w:val="en-US"/>
-        </w:rPr>
-        <w:t>policy :</w:t>
-      </w:r>
-      <w:proofErr w:type="gramEnd"/>
-    </w:p>
-    <w:p>
-      <w:pPr>
-        <w:spacing w:after="0"/>
-        <w:rPr>
-          <w:lang w:val="en-US"/>
-        </w:rPr>
-      </w:pPr>
-      <w:r>
-        <w:rPr>
-          <w:lang w:val="en-US"/>
-        </w:rPr>
-        <w:t>{</w:t>
-      </w:r>
-    </w:p>
-    <w:p>
-      <w:pPr>
-        <w:spacing w:after="0"/>
-        <w:rPr>
-          <w:lang w:val="en-US"/>
-        </w:rPr>
-      </w:pPr>
-      <w:r>
-        <w:rPr>
-          <w:lang w:val="en-US"/>
-        </w:rPr>
-        <w:t xml:space="preserve">    "Statement": [</w:t>
-      </w:r>
-    </w:p>
-    <w:p>
-      <w:pPr>
-        <w:spacing w:after="0"/>
-        <w:rPr>
-          <w:lang w:val="en-US"/>
-        </w:rPr>
-      </w:pPr>
-      <w:r>
-        <w:rPr>
-          <w:lang w:val="en-US"/>
-        </w:rPr>
-        <w:t xml:space="preserve">        {</w:t>
-      </w:r>
-    </w:p>
-    <w:p>
-      <w:pPr>
-        <w:spacing w:after="0"/>
-        <w:rPr>
-          <w:lang w:val="en-US"/>
-        </w:rPr>
-      </w:pPr>
-      <w:r>
-        <w:rPr>
-          <w:lang w:val="en-US"/>
-        </w:rPr>
-        <w:t xml:space="preserve">            "Sid": "AllowSyncFromEC2Instance",</w:t>
-      </w:r>
-    </w:p>
-    <w:p>
-      <w:pPr>
-        <w:spacing w:after="0"/>
-        <w:rPr>
-          <w:lang w:val="en-US"/>
-        </w:rPr>
-      </w:pPr>
-      <w:r>
-        <w:rPr>
-          <w:lang w:val="en-US"/>
-        </w:rPr>
-        <w:t xml:space="preserve">            "Effect": "Allow",</w:t>
-      </w:r>
-    </w:p>
-    <w:p>
-      <w:pPr>
-        <w:spacing w:after="0"/>
-        <w:rPr>
-          <w:lang w:val="en-US"/>
-        </w:rPr>
-      </w:pPr>
-      <w:r>
-        <w:rPr>
-          <w:lang w:val="en-US"/>
-        </w:rPr>
-        <w:t xml:space="preserve">            "Principal": {</w:t>
-      </w:r>
-    </w:p>
-    <w:p>
-      <w:pPr>
-        <w:spacing w:after="0"/>
-        <w:rPr>
-          <w:lang w:val="en-US"/>
-        </w:rPr>
-      </w:pPr>
-      <w:r>
-        <w:rPr>
-          <w:lang w:val="en-US"/>
-        </w:rPr>
-        <w:t xml:space="preserve">                "AWS": "</w:t>
-      </w:r>
-      <w:proofErr w:type="gramStart"/>
-      <w:r>
-        <w:rPr>
-          <w:lang w:val="en-US"/>
-        </w:rPr>
-        <w:t>arn:aws</w:t>
-      </w:r>
-      <w:proofErr w:type="gramEnd"/>
-      <w:r>
-        <w:rPr>
-          <w:lang w:val="en-US"/>
-        </w:rPr>
-        <w:t>:iam::962109799108:role/jenkins-EC2-spotinstance-assumed-role"</w:t>
-      </w:r>
-    </w:p>
-    <w:p>
-      <w:pPr>
-        <w:spacing w:after="0"/>
-        <w:rPr>
-          <w:lang w:val="en-US"/>
-        </w:rPr>
-      </w:pPr>
-      <w:r>
-        <w:rPr>
-          <w:lang w:val="en-US"/>
-        </w:rPr>
-        <w:t xml:space="preserve">            },</w:t>
-      </w:r>
-    </w:p>
-    <w:p>
-      <w:pPr>
-        <w:spacing w:after="0"/>
-        <w:rPr>
-          <w:lang w:val="en-US"/>
-        </w:rPr>
-      </w:pPr>
-      <w:r>
-        <w:rPr>
-          <w:lang w:val="en-US"/>
-        </w:rPr>
-        <w:t xml:space="preserve">            "Action": [</w:t>
-      </w:r>
-    </w:p>
-    <w:p>
-      <w:pPr>
-        <w:spacing w:after="0"/>
-        <w:rPr>
-          <w:lang w:val="en-US"/>
-        </w:rPr>
-      </w:pPr>
-      <w:r>
-        <w:rPr>
-          <w:lang w:val="en-US"/>
-        </w:rPr>
-        <w:t xml:space="preserve">                "s</w:t>
-      </w:r>
-      <w:proofErr w:type="gramStart"/>
-      <w:r>
-        <w:rPr>
-          <w:lang w:val="en-US"/>
-        </w:rPr>
-        <w:t>3:*</w:t>
-      </w:r>
-      <w:proofErr w:type="gramEnd"/>
-      <w:r>
-        <w:rPr>
-          <w:lang w:val="en-US"/>
-        </w:rPr>
-        <w:t>"</w:t>
-      </w:r>
-    </w:p>
-    <w:p>
-      <w:pPr>
-        <w:spacing w:after="0"/>
-        <w:rPr>
-          <w:lang w:val="en-US"/>
-        </w:rPr>
-      </w:pPr>
-      <w:r>
-        <w:rPr>
-          <w:lang w:val="en-US"/>
-        </w:rPr>
-        <w:t xml:space="preserve">            ],</w:t>
-      </w:r>
-    </w:p>
-    <w:p>
-      <w:pPr>
-        <w:spacing w:after="0"/>
-        <w:rPr>
-          <w:lang w:val="en-US"/>
-        </w:rPr>
-      </w:pPr>
-      <w:r>
-        <w:rPr>
-          <w:lang w:val="en-US"/>
-        </w:rPr>
-        <w:t xml:space="preserve">            "Resource": [</w:t>
-      </w:r>
-    </w:p>
-    <w:p>
-      <w:pPr>
-        <w:spacing w:after="0"/>
-        <w:rPr>
-          <w:lang w:val="en-US"/>
-        </w:rPr>
-      </w:pPr>
-      <w:r>
-        <w:rPr>
-          <w:lang w:val="en-US"/>
-        </w:rPr>
-        <w:t xml:space="preserve">                "</w:t>
-      </w:r>
-      <w:proofErr w:type="gramStart"/>
-      <w:r>
-        <w:rPr>
-          <w:lang w:val="en-US"/>
-        </w:rPr>
-        <w:t>arn:aws</w:t>
-      </w:r>
-      <w:proofErr w:type="gramEnd"/>
-      <w:r>
-        <w:rPr>
-          <w:lang w:val="en-US"/>
-        </w:rPr>
-        <w:t>:s3:::</w:t>
-      </w:r>
-      <w:proofErr w:type="spellStart"/>
-      <w:r>
-        <w:rPr>
-          <w:lang w:val="en-US"/>
-        </w:rPr>
-        <w:t>jenkinsspotfleetmavencache</w:t>
-      </w:r>
-      <w:proofErr w:type="spellEnd"/>
-      <w:r>
-        <w:rPr>
-          <w:lang w:val="en-US"/>
-        </w:rPr>
-        <w:t>",</w:t>
-      </w:r>
-    </w:p>
-    <w:p>
-      <w:pPr>
-        <w:spacing w:after="0"/>
-      </w:pPr>
-      <w:r>
-        <w:rPr>
-          <w:lang w:val="en-US"/>
-        </w:rPr>
-        <w:t xml:space="preserve">                </w:t>
-      </w:r>
-      <w:r>
-        <w:t>"</w:t>
-      </w:r>
-      <w:proofErr w:type="gramStart"/>
-      <w:r>
-        <w:t>arn:aws</w:t>
-      </w:r>
-      <w:proofErr w:type="gramEnd"/>
-      <w:r>
-        <w:t>:s3:::</w:t>
-      </w:r>
-      <w:proofErr w:type="spellStart"/>
-      <w:r>
-        <w:t>jenkinsspotfleetmavencache</w:t>
-      </w:r>
-      <w:proofErr w:type="spellEnd"/>
-      <w:r>
-        <w:t>/*"</w:t>
-      </w:r>
-    </w:p>
-    <w:p>
-      <w:pPr>
-        <w:spacing w:after="0"/>
-      </w:pPr>
-      <w:r>
-        <w:t xml:space="preserve">            ]</w:t>
-      </w:r>
-    </w:p>
-    <w:p>
-      <w:pPr>
-        <w:spacing w:after="0"/>
-      </w:pPr>
-      <w:r>
-        <w:t xml:space="preserve">        }</w:t>
-      </w:r>
-    </w:p>
-    <w:p>
-      <w:pPr>
-        <w:spacing w:after="0"/>
-      </w:pPr>
-      <w:r>
-        <w:t xml:space="preserve">    ]</w:t>
-      </w:r>
-    </w:p>
-    <w:p>
-      <w:pPr>
-        <w:spacing w:after="0"/>
-      </w:pPr>
-      <w:r>
-        <w:t>}</w:t>
-      </w:r>
     </w:p>
     <w:sectPr>
       <w:pgSz w:w="11906" w:h="16838"/>
@@ -30810,6 +30631,98 @@
     </w:lvl>
   </w:abstractNum>
   <w:abstractNum w:abstractNumId="4" w15:restartNumberingAfterBreak="0">
+    <w:nsid w:val="14E54BC9"/>
+    <w:multiLevelType w:val="hybridMultilevel"/>
+    <w:tmpl w:val="FDF67670"/>
+    <w:lvl w:ilvl="0" w:tplc="040C0011">
+      <w:start w:val="1"/>
+      <w:numFmt w:val="decimal"/>
+      <w:lvlText w:val="%1)"/>
+      <w:lvlJc w:val="left"/>
+      <w:pPr>
+        <w:ind w:left="720" w:hanging="360"/>
+      </w:pPr>
+      <w:rPr>
+        <w:rFonts w:hint="default"/>
+      </w:rPr>
+    </w:lvl>
+    <w:lvl w:ilvl="1" w:tplc="040C000F">
+      <w:start w:val="1"/>
+      <w:numFmt w:val="decimal"/>
+      <w:lvlText w:val="%2."/>
+      <w:lvlJc w:val="left"/>
+      <w:pPr>
+        <w:ind w:left="1440" w:hanging="360"/>
+      </w:pPr>
+      <w:rPr>
+        <w:rFonts w:hint="default"/>
+      </w:rPr>
+    </w:lvl>
+    <w:lvl w:ilvl="2" w:tplc="040C001B" w:tentative="1">
+      <w:start w:val="1"/>
+      <w:numFmt w:val="lowerRoman"/>
+      <w:lvlText w:val="%3."/>
+      <w:lvlJc w:val="right"/>
+      <w:pPr>
+        <w:ind w:left="2160" w:hanging="180"/>
+      </w:pPr>
+    </w:lvl>
+    <w:lvl w:ilvl="3" w:tplc="040C000F" w:tentative="1">
+      <w:start w:val="1"/>
+      <w:numFmt w:val="decimal"/>
+      <w:lvlText w:val="%4."/>
+      <w:lvlJc w:val="left"/>
+      <w:pPr>
+        <w:ind w:left="2880" w:hanging="360"/>
+      </w:pPr>
+    </w:lvl>
+    <w:lvl w:ilvl="4" w:tplc="040C0019" w:tentative="1">
+      <w:start w:val="1"/>
+      <w:numFmt w:val="lowerLetter"/>
+      <w:lvlText w:val="%5."/>
+      <w:lvlJc w:val="left"/>
+      <w:pPr>
+        <w:ind w:left="3600" w:hanging="360"/>
+      </w:pPr>
+    </w:lvl>
+    <w:lvl w:ilvl="5" w:tplc="040C001B" w:tentative="1">
+      <w:start w:val="1"/>
+      <w:numFmt w:val="lowerRoman"/>
+      <w:lvlText w:val="%6."/>
+      <w:lvlJc w:val="right"/>
+      <w:pPr>
+        <w:ind w:left="4320" w:hanging="180"/>
+      </w:pPr>
+    </w:lvl>
+    <w:lvl w:ilvl="6" w:tplc="040C000F" w:tentative="1">
+      <w:start w:val="1"/>
+      <w:numFmt w:val="decimal"/>
+      <w:lvlText w:val="%7."/>
+      <w:lvlJc w:val="left"/>
+      <w:pPr>
+        <w:ind w:left="5040" w:hanging="360"/>
+      </w:pPr>
+    </w:lvl>
+    <w:lvl w:ilvl="7" w:tplc="040C0019" w:tentative="1">
+      <w:start w:val="1"/>
+      <w:numFmt w:val="lowerLetter"/>
+      <w:lvlText w:val="%8."/>
+      <w:lvlJc w:val="left"/>
+      <w:pPr>
+        <w:ind w:left="5760" w:hanging="360"/>
+      </w:pPr>
+    </w:lvl>
+    <w:lvl w:ilvl="8" w:tplc="040C001B" w:tentative="1">
+      <w:start w:val="1"/>
+      <w:numFmt w:val="lowerRoman"/>
+      <w:lvlText w:val="%9."/>
+      <w:lvlJc w:val="right"/>
+      <w:pPr>
+        <w:ind w:left="6480" w:hanging="180"/>
+      </w:pPr>
+    </w:lvl>
+  </w:abstractNum>
+  <w:abstractNum w:abstractNumId="5" w15:restartNumberingAfterBreak="0">
     <w:nsid w:val="20A0559B"/>
     <w:multiLevelType w:val="hybridMultilevel"/>
     <w:tmpl w:val="26A4CB4A"/>
@@ -30898,7 +30811,7 @@
       </w:pPr>
     </w:lvl>
   </w:abstractNum>
-  <w:abstractNum w:abstractNumId="5" w15:restartNumberingAfterBreak="0">
+  <w:abstractNum w:abstractNumId="6" w15:restartNumberingAfterBreak="0">
     <w:nsid w:val="276F7F79"/>
     <w:multiLevelType w:val="hybridMultilevel"/>
     <w:tmpl w:val="7480BA26"/>
@@ -31011,7 +30924,7 @@
       </w:rPr>
     </w:lvl>
   </w:abstractNum>
-  <w:abstractNum w:abstractNumId="6" w15:restartNumberingAfterBreak="0">
+  <w:abstractNum w:abstractNumId="7" w15:restartNumberingAfterBreak="0">
     <w:nsid w:val="2E273C2B"/>
     <w:multiLevelType w:val="hybridMultilevel"/>
     <w:tmpl w:val="97867CA4"/>
@@ -31100,7 +31013,7 @@
       </w:pPr>
     </w:lvl>
   </w:abstractNum>
-  <w:abstractNum w:abstractNumId="7" w15:restartNumberingAfterBreak="0">
+  <w:abstractNum w:abstractNumId="8" w15:restartNumberingAfterBreak="0">
     <w:nsid w:val="37E346BF"/>
     <w:multiLevelType w:val="hybridMultilevel"/>
     <w:tmpl w:val="95E29E3E"/>
@@ -31189,7 +31102,7 @@
       </w:pPr>
     </w:lvl>
   </w:abstractNum>
-  <w:abstractNum w:abstractNumId="8" w15:restartNumberingAfterBreak="0">
+  <w:abstractNum w:abstractNumId="9" w15:restartNumberingAfterBreak="0">
     <w:nsid w:val="394A1D46"/>
     <w:multiLevelType w:val="hybridMultilevel"/>
     <w:tmpl w:val="6E9254F0"/>
@@ -31302,7 +31215,7 @@
       </w:rPr>
     </w:lvl>
   </w:abstractNum>
-  <w:abstractNum w:abstractNumId="9" w15:restartNumberingAfterBreak="0">
+  <w:abstractNum w:abstractNumId="10" w15:restartNumberingAfterBreak="0">
     <w:nsid w:val="45341263"/>
     <w:multiLevelType w:val="hybridMultilevel"/>
     <w:tmpl w:val="3878A568"/>
@@ -31391,7 +31304,7 @@
       </w:pPr>
     </w:lvl>
   </w:abstractNum>
-  <w:abstractNum w:abstractNumId="10" w15:restartNumberingAfterBreak="0">
+  <w:abstractNum w:abstractNumId="11" w15:restartNumberingAfterBreak="0">
     <w:nsid w:val="4A660087"/>
     <w:multiLevelType w:val="hybridMultilevel"/>
     <w:tmpl w:val="95F8DA38"/>
@@ -31480,7 +31393,7 @@
       </w:pPr>
     </w:lvl>
   </w:abstractNum>
-  <w:abstractNum w:abstractNumId="11" w15:restartNumberingAfterBreak="0">
+  <w:abstractNum w:abstractNumId="12" w15:restartNumberingAfterBreak="0">
     <w:nsid w:val="5DA135C5"/>
     <w:multiLevelType w:val="hybridMultilevel"/>
     <w:tmpl w:val="28A23D8E"/>
@@ -31572,7 +31485,7 @@
       </w:pPr>
     </w:lvl>
   </w:abstractNum>
-  <w:abstractNum w:abstractNumId="12" w15:restartNumberingAfterBreak="0">
+  <w:abstractNum w:abstractNumId="13" w15:restartNumberingAfterBreak="0">
     <w:nsid w:val="5EC56E05"/>
     <w:multiLevelType w:val="hybridMultilevel"/>
     <w:tmpl w:val="95F8DA38"/>
@@ -31661,7 +31574,7 @@
       </w:pPr>
     </w:lvl>
   </w:abstractNum>
-  <w:abstractNum w:abstractNumId="13" w15:restartNumberingAfterBreak="0">
+  <w:abstractNum w:abstractNumId="14" w15:restartNumberingAfterBreak="0">
     <w:nsid w:val="5F60419C"/>
     <w:multiLevelType w:val="hybridMultilevel"/>
     <w:tmpl w:val="5A504A0E"/>
@@ -31750,10 +31663,10 @@
       </w:pPr>
     </w:lvl>
   </w:abstractNum>
-  <w:abstractNum w:abstractNumId="14" w15:restartNumberingAfterBreak="0">
+  <w:abstractNum w:abstractNumId="15" w15:restartNumberingAfterBreak="0">
     <w:nsid w:val="645963F1"/>
     <w:multiLevelType w:val="hybridMultilevel"/>
-    <w:tmpl w:val="156C2788"/>
+    <w:tmpl w:val="0574B4B6"/>
     <w:lvl w:ilvl="0" w:tplc="040C0011">
       <w:start w:val="1"/>
       <w:numFmt w:val="decimal"/>
@@ -31766,14 +31679,17 @@
         <w:rFonts w:hint="default"/>
       </w:rPr>
     </w:lvl>
-    <w:lvl w:ilvl="1" w:tplc="040C0019">
+    <w:lvl w:ilvl="1" w:tplc="040C0001">
       <w:start w:val="1"/>
-      <w:numFmt w:val="lowerLetter"/>
-      <w:lvlText w:val="%2."/>
+      <w:numFmt w:val="bullet"/>
+      <w:lvlText w:val=""/>
       <w:lvlJc w:val="left"/>
       <w:pPr>
         <w:ind w:left="1440" w:hanging="360"/>
       </w:pPr>
+      <w:rPr>
+        <w:rFonts w:ascii="Symbol" w:hAnsi="Symbol" w:hint="default"/>
+      </w:rPr>
     </w:lvl>
     <w:lvl w:ilvl="2" w:tplc="040C001B" w:tentative="1">
       <w:start w:val="1"/>
@@ -31839,7 +31755,7 @@
       </w:pPr>
     </w:lvl>
   </w:abstractNum>
-  <w:abstractNum w:abstractNumId="15" w15:restartNumberingAfterBreak="0">
+  <w:abstractNum w:abstractNumId="16" w15:restartNumberingAfterBreak="0">
     <w:nsid w:val="661E6C5B"/>
     <w:multiLevelType w:val="hybridMultilevel"/>
     <w:tmpl w:val="827EAC92"/>
@@ -31929,7 +31845,7 @@
       </w:pPr>
     </w:lvl>
   </w:abstractNum>
-  <w:abstractNum w:abstractNumId="16" w15:restartNumberingAfterBreak="0">
+  <w:abstractNum w:abstractNumId="17" w15:restartNumberingAfterBreak="0">
     <w:nsid w:val="70292E37"/>
     <w:multiLevelType w:val="hybridMultilevel"/>
     <w:tmpl w:val="5100E64A"/>
@@ -32042,7 +31958,7 @@
       </w:rPr>
     </w:lvl>
   </w:abstractNum>
-  <w:abstractNum w:abstractNumId="17" w15:restartNumberingAfterBreak="0">
+  <w:abstractNum w:abstractNumId="18" w15:restartNumberingAfterBreak="0">
     <w:nsid w:val="77D21860"/>
     <w:multiLevelType w:val="hybridMultilevel"/>
     <w:tmpl w:val="97867CA4"/>
@@ -32131,7 +32047,7 @@
       </w:pPr>
     </w:lvl>
   </w:abstractNum>
-  <w:abstractNum w:abstractNumId="18" w15:restartNumberingAfterBreak="0">
+  <w:abstractNum w:abstractNumId="19" w15:restartNumberingAfterBreak="0">
     <w:nsid w:val="7CE82731"/>
     <w:multiLevelType w:val="hybridMultilevel"/>
     <w:tmpl w:val="97867CA4"/>
@@ -32220,7 +32136,7 @@
       </w:pPr>
     </w:lvl>
   </w:abstractNum>
-  <w:abstractNum w:abstractNumId="19" w15:restartNumberingAfterBreak="0">
+  <w:abstractNum w:abstractNumId="20" w15:restartNumberingAfterBreak="0">
     <w:nsid w:val="7D267B3B"/>
     <w:multiLevelType w:val="hybridMultilevel"/>
     <w:tmpl w:val="B6E4F806"/>
@@ -32333,7 +32249,7 @@
       </w:rPr>
     </w:lvl>
   </w:abstractNum>
-  <w:abstractNum w:abstractNumId="20" w15:restartNumberingAfterBreak="0">
+  <w:abstractNum w:abstractNumId="21" w15:restartNumberingAfterBreak="0">
     <w:nsid w:val="7F437008"/>
     <w:multiLevelType w:val="hybridMultilevel"/>
     <w:tmpl w:val="4C14E876"/>
@@ -32452,63 +32368,66 @@
     <w:abstractNumId w:val="1"/>
   </w:num>
   <w:num w:numId="3">
+    <w:abstractNumId w:val="18"/>
+  </w:num>
+  <w:num w:numId="4">
+    <w:abstractNumId w:val="12"/>
+  </w:num>
+  <w:num w:numId="5">
     <w:abstractNumId w:val="17"/>
   </w:num>
-  <w:num w:numId="4">
-    <w:abstractNumId w:val="11"/>
+  <w:num w:numId="6">
+    <w:abstractNumId w:val="7"/>
   </w:num>
-  <w:num w:numId="5">
+  <w:num w:numId="7">
     <w:abstractNumId w:val="16"/>
   </w:num>
-  <w:num w:numId="6">
-    <w:abstractNumId w:val="6"/>
-  </w:num>
-  <w:num w:numId="7">
-    <w:abstractNumId w:val="15"/>
-  </w:num>
   <w:num w:numId="8">
-    <w:abstractNumId w:val="13"/>
+    <w:abstractNumId w:val="14"/>
   </w:num>
   <w:num w:numId="9">
-    <w:abstractNumId w:val="18"/>
+    <w:abstractNumId w:val="19"/>
   </w:num>
   <w:num w:numId="10">
-    <w:abstractNumId w:val="7"/>
+    <w:abstractNumId w:val="8"/>
   </w:num>
   <w:num w:numId="11">
-    <w:abstractNumId w:val="9"/>
+    <w:abstractNumId w:val="10"/>
   </w:num>
   <w:num w:numId="12">
-    <w:abstractNumId w:val="19"/>
+    <w:abstractNumId w:val="20"/>
   </w:num>
   <w:num w:numId="13">
-    <w:abstractNumId w:val="10"/>
+    <w:abstractNumId w:val="11"/>
   </w:num>
   <w:num w:numId="14">
     <w:abstractNumId w:val="3"/>
   </w:num>
   <w:num w:numId="15">
-    <w:abstractNumId w:val="12"/>
+    <w:abstractNumId w:val="13"/>
   </w:num>
   <w:num w:numId="16">
     <w:abstractNumId w:val="2"/>
   </w:num>
   <w:num w:numId="17">
+    <w:abstractNumId w:val="5"/>
+  </w:num>
+  <w:num w:numId="18">
+    <w:abstractNumId w:val="15"/>
+  </w:num>
+  <w:num w:numId="19">
+    <w:abstractNumId w:val="9"/>
+  </w:num>
+  <w:num w:numId="20">
+    <w:abstractNumId w:val="21"/>
+  </w:num>
+  <w:num w:numId="21">
+    <w:abstractNumId w:val="6"/>
+  </w:num>
+  <w:num w:numId="22">
     <w:abstractNumId w:val="4"/>
   </w:num>
-  <w:num w:numId="18">
-    <w:abstractNumId w:val="14"/>
-  </w:num>
-  <w:num w:numId="19">
-    <w:abstractNumId w:val="8"/>
-  </w:num>
-  <w:num w:numId="20">
-    <w:abstractNumId w:val="20"/>
-  </w:num>
-  <w:num w:numId="21">
-    <w:abstractNumId w:val="5"/>
-  </w:num>
-  <w:numIdMacAtCleanup w:val="21"/>
+  <w:numIdMacAtCleanup w:val="22"/>
 </w:numbering>
 </file>
 
@@ -33719,7 +33638,7 @@
 </file>
 
 <file path=customXml/itemProps1.xml><?xml version="1.0" encoding="utf-8"?>
-<ds:datastoreItem xmlns:ds="http://schemas.openxmlformats.org/officeDocument/2006/customXml" ds:itemID="{845A1463-A731-4A4C-BAD0-C3D3BD5A1285}">
+<ds:datastoreItem xmlns:ds="http://schemas.openxmlformats.org/officeDocument/2006/customXml" ds:itemID="{BB9A06B1-3F46-45D6-8A8A-FA130E5E3621}">
   <ds:schemaRefs>
     <ds:schemaRef ds:uri="http://schemas.openxmlformats.org/officeDocument/2006/bibliography"/>
   </ds:schemaRefs>

</xml_diff>